<commit_message>
added an updated project
</commit_message>
<xml_diff>
--- a/project-management-and-research-methodology/research-methodology/#-coursework/IS4S706_CW2M_Cover_2021.docx
+++ b/project-management-and-research-methodology/research-methodology/#-coursework/IS4S706_CW2M_Cover_2021.docx
@@ -119,6 +119,7 @@
                 <w:docPart w:val="DefaultPlaceholder_-1854013440"/>
               </w:placeholder>
             </w:sdtPr>
+            <w:sdtEndPr/>
             <w:sdtContent>
               <w:p>
                 <w:pPr>
@@ -189,6 +190,7 @@
           </w:placeholder>
           <w:text/>
         </w:sdtPr>
+        <w:sdtEndPr/>
         <w:sdtContent>
           <w:r>
             <w:t>20</w:t>
@@ -261,6 +263,7 @@
               </w:placeholder>
               <w:showingPlcHdr/>
             </w:sdtPr>
+            <w:sdtEndPr/>
             <w:sdtContent>
               <w:p>
                 <w:pPr>
@@ -325,6 +328,7 @@
               </w:placeholder>
               <w:showingPlcHdr/>
             </w:sdtPr>
+            <w:sdtEndPr/>
             <w:sdtContent>
               <w:p>
                 <w:pPr>
@@ -387,6 +391,7 @@
                 <w:docPart w:val="FAC94652B2914C5D854488BB3928F7E5"/>
               </w:placeholder>
             </w:sdtPr>
+            <w:sdtEndPr/>
             <w:sdtContent>
               <w:p>
                 <w:pPr>
@@ -479,6 +484,7 @@
               </w:placeholder>
               <w:showingPlcHdr/>
             </w:sdtPr>
+            <w:sdtEndPr/>
             <w:sdtContent>
               <w:p>
                 <w:pPr>
@@ -539,6 +545,7 @@
               </w:placeholder>
               <w:showingPlcHdr/>
             </w:sdtPr>
+            <w:sdtEndPr/>
             <w:sdtContent>
               <w:p>
                 <w:pPr>
@@ -613,6 +620,7 @@
                 <w:calendar w:val="gregorian"/>
               </w:date>
             </w:sdtPr>
+            <w:sdtEndPr/>
             <w:sdtContent>
               <w:p>
                 <w:pPr>
@@ -688,6 +696,7 @@
                 <w:calendar w:val="gregorian"/>
               </w:date>
             </w:sdtPr>
+            <w:sdtEndPr/>
             <w:sdtContent>
               <w:p>
                 <w:pPr>
@@ -762,6 +771,7 @@
                 <w:calendar w:val="gregorian"/>
               </w:date>
             </w:sdtPr>
+            <w:sdtEndPr/>
             <w:sdtContent>
               <w:p>
                 <w:pPr>
@@ -897,6 +907,7 @@
                 <w:showingPlcHdr/>
                 <w:text/>
               </w:sdtPr>
+              <w:sdtEndPr/>
               <w:sdtContent>
                 <w:r>
                   <w:t>100</w:t>
@@ -944,6 +955,7 @@
                 <w:showingPlcHdr/>
                 <w:text/>
               </w:sdtPr>
+              <w:sdtEndPr/>
               <w:sdtContent>
                 <w:r>
                   <w:t>50</w:t>
@@ -1038,6 +1050,7 @@
               </w:placeholder>
               <w:showingPlcHdr/>
             </w:sdtPr>
+            <w:sdtEndPr/>
             <w:sdtContent>
               <w:p>
                 <w:pPr>
@@ -1205,7 +1218,6 @@
         </w:rPr>
         <w:t xml:space="preserve">on Blackboard </w:t>
       </w:r>
-      <w:proofErr w:type="gramStart"/>
       <w:r>
         <w:rPr>
           <w:rFonts w:ascii="Arial" w:eastAsiaTheme="minorEastAsia" w:hAnsi="Arial" w:cs="Arial"/>
@@ -1213,17 +1225,7 @@
           <w:sz w:val="20"/>
           <w:szCs w:val="20"/>
         </w:rPr>
-        <w:t>and also</w:t>
-      </w:r>
-      <w:proofErr w:type="gramEnd"/>
-      <w:r>
-        <w:rPr>
-          <w:rFonts w:ascii="Arial" w:eastAsiaTheme="minorEastAsia" w:hAnsi="Arial" w:cs="Arial"/>
-          <w:color w:val="000000" w:themeColor="text1"/>
-          <w:sz w:val="20"/>
-          <w:szCs w:val="20"/>
-        </w:rPr>
-        <w:t xml:space="preserve"> on</w:t>
+        <w:t>and also on</w:t>
       </w:r>
       <w:r>
         <w:rPr>
@@ -1298,6 +1300,7 @@
           <w:color w:val="000000" w:themeColor="text1"/>
           <w:sz w:val="20"/>
           <w:szCs w:val="20"/>
+          <w:highlight w:val="yellow"/>
         </w:rPr>
       </w:pPr>
       <w:r>
@@ -1306,6 +1309,7 @@
           <w:color w:val="000000" w:themeColor="text1"/>
           <w:sz w:val="20"/>
           <w:szCs w:val="20"/>
+          <w:highlight w:val="yellow"/>
         </w:rPr>
         <w:t>Student information</w:t>
       </w:r>
@@ -1321,6 +1325,7 @@
           <w:color w:val="000000" w:themeColor="text1"/>
           <w:sz w:val="20"/>
           <w:szCs w:val="20"/>
+          <w:highlight w:val="yellow"/>
         </w:rPr>
       </w:pPr>
       <w:r>
@@ -1329,6 +1334,7 @@
           <w:color w:val="000000" w:themeColor="text1"/>
           <w:sz w:val="20"/>
           <w:szCs w:val="20"/>
+          <w:highlight w:val="yellow"/>
         </w:rPr>
         <w:t>Project title</w:t>
       </w:r>
@@ -1473,16 +1479,14 @@
         </w:rPr>
         <w:t xml:space="preserve">In completing this </w:t>
       </w:r>
-      <w:proofErr w:type="gramStart"/>
       <w:r>
         <w:rPr>
           <w:rFonts w:ascii="Arial" w:hAnsi="Arial" w:cs="Arial"/>
           <w:sz w:val="20"/>
           <w:szCs w:val="20"/>
         </w:rPr>
-        <w:t>task</w:t>
-      </w:r>
-      <w:proofErr w:type="gramEnd"/>
+        <w:t>task,</w:t>
+      </w:r>
       <w:r>
         <w:rPr>
           <w:rFonts w:ascii="Arial" w:hAnsi="Arial" w:cs="Arial"/>
@@ -1629,27 +1633,7 @@
           <w:sz w:val="20"/>
           <w:szCs w:val="20"/>
         </w:rPr>
-        <w:t xml:space="preserve">You also need to make sure that your proposal relates to a topic that is suitable for your </w:t>
-      </w:r>
-      <w:proofErr w:type="gramStart"/>
-      <w:r>
-        <w:rPr>
-          <w:rFonts w:ascii="Arial" w:hAnsi="Arial" w:cs="Arial"/>
-          <w:color w:val="000000" w:themeColor="text1"/>
-          <w:sz w:val="20"/>
-          <w:szCs w:val="20"/>
-        </w:rPr>
-        <w:t>particular MSc</w:t>
-      </w:r>
-      <w:proofErr w:type="gramEnd"/>
-      <w:r>
-        <w:rPr>
-          <w:rFonts w:ascii="Arial" w:hAnsi="Arial" w:cs="Arial"/>
-          <w:color w:val="000000" w:themeColor="text1"/>
-          <w:sz w:val="20"/>
-          <w:szCs w:val="20"/>
-        </w:rPr>
-        <w:t xml:space="preserve"> award title.</w:t>
+        <w:t>You also need to make sure that your proposal relates to a topic that is suitable for your particular MSc award title.</w:t>
       </w:r>
     </w:p>
     <w:p>
@@ -1970,27 +1954,7 @@
           <w:sz w:val="20"/>
           <w:szCs w:val="20"/>
         </w:rPr>
-        <w:t xml:space="preserve">Your enrolment number should be included in your file name, </w:t>
-      </w:r>
-      <w:proofErr w:type="gramStart"/>
-      <w:r>
-        <w:rPr>
-          <w:rFonts w:ascii="Arial" w:hAnsi="Arial" w:cs="Arial"/>
-          <w:color w:val="000000" w:themeColor="text1"/>
-          <w:sz w:val="20"/>
-          <w:szCs w:val="20"/>
-        </w:rPr>
-        <w:t>e.g.</w:t>
-      </w:r>
-      <w:proofErr w:type="gramEnd"/>
-      <w:r>
-        <w:rPr>
-          <w:rFonts w:ascii="Arial" w:hAnsi="Arial" w:cs="Arial"/>
-          <w:color w:val="000000" w:themeColor="text1"/>
-          <w:sz w:val="20"/>
-          <w:szCs w:val="20"/>
-        </w:rPr>
-        <w:t xml:space="preserve"> 12345678.PDF, where “12345678” is your enrolment number.</w:t>
+        <w:t>Your enrolment number should be included in your file name, e.g. 12345678.PDF, where “12345678” is your enrolment number.</w:t>
       </w:r>
     </w:p>
     <w:p>
@@ -2777,6 +2741,15 @@
               </w:rPr>
               <w:t>17076749</w:t>
             </w:r>
+            <w:r>
+              <w:rPr>
+                <w:rFonts w:cs="Arial"/>
+                <w:color w:val="000000"/>
+                <w:sz w:val="22"/>
+                <w:szCs w:val="20"/>
+              </w:rPr>
+              <w:t xml:space="preserve"> – Mark Baber</w:t>
+            </w:r>
           </w:p>
           <w:p>
             <w:pPr>
@@ -2909,7 +2882,34 @@
                 <w:sz w:val="22"/>
                 <w:szCs w:val="20"/>
               </w:rPr>
-              <w:t>The use of GIS during a global pandemic.</w:t>
+              <w:t xml:space="preserve">GIS </w:t>
+            </w:r>
+            <w:r>
+              <w:rPr>
+                <w:rFonts w:cs="Arial"/>
+                <w:color w:val="000000"/>
+                <w:sz w:val="22"/>
+                <w:szCs w:val="20"/>
+              </w:rPr>
+              <w:t>a</w:t>
+            </w:r>
+            <w:r>
+              <w:rPr>
+                <w:rFonts w:cs="Arial"/>
+                <w:color w:val="000000"/>
+                <w:sz w:val="22"/>
+                <w:szCs w:val="20"/>
+              </w:rPr>
+              <w:t>nd the Global Pandemic</w:t>
+            </w:r>
+            <w:r>
+              <w:rPr>
+                <w:rFonts w:cs="Arial"/>
+                <w:color w:val="000000"/>
+                <w:sz w:val="22"/>
+                <w:szCs w:val="20"/>
+              </w:rPr>
+              <w:t>.</w:t>
             </w:r>
           </w:p>
           <w:p>
@@ -3633,27 +3633,7 @@
                 <w:sz w:val="22"/>
                 <w:szCs w:val="20"/>
               </w:rPr>
-              <w:t xml:space="preserve">With developing such a dashboard, the use of </w:t>
-            </w:r>
-            <w:proofErr w:type="gramStart"/>
-            <w:r>
-              <w:rPr>
-                <w:rFonts w:cs="Arial"/>
-                <w:color w:val="000000"/>
-                <w:sz w:val="22"/>
-                <w:szCs w:val="20"/>
-              </w:rPr>
-              <w:t>peoples</w:t>
-            </w:r>
-            <w:proofErr w:type="gramEnd"/>
-            <w:r>
-              <w:rPr>
-                <w:rFonts w:cs="Arial"/>
-                <w:color w:val="000000"/>
-                <w:sz w:val="22"/>
-                <w:szCs w:val="20"/>
-              </w:rPr>
-              <w:t xml:space="preserve"> data and specifically their location data can quickly become ethical concerns, whilst </w:t>
+              <w:t xml:space="preserve">With developing such a dashboard, the use of peoples data and specifically their location data can quickly become ethical concerns, whilst </w:t>
             </w:r>
           </w:p>
           <w:p>
@@ -5917,6 +5897,7 @@
     <w:rsid w:val="00832E5B"/>
     <w:rsid w:val="00AA22EF"/>
     <w:rsid w:val="00BC6928"/>
+    <w:rsid w:val="00D05B25"/>
     <w:rsid w:val="00D65ED0"/>
     <w:rsid w:val="00DA3B05"/>
     <w:rsid w:val="00DB50FF"/>
@@ -6796,6 +6777,25 @@
 </file>
 
 <file path=customXml/item1.xml><?xml version="1.0" encoding="utf-8"?>
+<p:properties xmlns:p="http://schemas.microsoft.com/office/2006/metadata/properties" xmlns:xsi="http://www.w3.org/2001/XMLSchema-instance" xmlns:pc="http://schemas.microsoft.com/office/infopath/2007/PartnerControls">
+  <documentManagement/>
+</p:properties>
+</file>
+
+<file path=customXml/item2.xml><?xml version="1.0" encoding="utf-8"?>
+<?mso-contentType ?>
+<FormTemplates xmlns="http://schemas.microsoft.com/sharepoint/v3/contenttype/forms">
+  <Display>DocumentLibraryForm</Display>
+  <Edit>DocumentLibraryForm</Edit>
+  <New>DocumentLibraryForm</New>
+</FormTemplates>
+</file>
+
+<file path=customXml/item3.xml><?xml version="1.0" encoding="utf-8"?>
+<b:Sources xmlns:b="http://schemas.openxmlformats.org/officeDocument/2006/bibliography" xmlns="http://schemas.openxmlformats.org/officeDocument/2006/bibliography" SelectedStyle="\HarvardAnglia2008OfficeOnline.xsl" StyleName="Harvard - Anglia" Version="2008"/>
+</file>
+
+<file path=customXml/item4.xml><?xml version="1.0" encoding="utf-8"?>
 <ct:contentTypeSchema xmlns:ct="http://schemas.microsoft.com/office/2006/metadata/contentType" xmlns:ma="http://schemas.microsoft.com/office/2006/metadata/properties/metaAttributes" ct:_="" ma:_="" ma:contentTypeName="Document" ma:contentTypeID="0x010100311D010F7AE6634DB8592EAD9A41CE99" ma:contentTypeVersion="10" ma:contentTypeDescription="Create a new document." ma:contentTypeScope="" ma:versionID="79576c0e3666a12d4efca1d49fab2e6e">
   <xsd:schema xmlns:xsd="http://www.w3.org/2001/XMLSchema" xmlns:xs="http://www.w3.org/2001/XMLSchema" xmlns:p="http://schemas.microsoft.com/office/2006/metadata/properties" xmlns:ns3="0077f70b-044c-41ad-869c-2781baf6c1bd" xmlns:ns4="7f0c4211-1087-4437-816e-bd4d4522d41d" targetNamespace="http://schemas.microsoft.com/office/2006/metadata/properties" ma:root="true" ma:fieldsID="9dea0c4d69c809e9945bf77f6f607e23" ns3:_="" ns4:_="">
     <xsd:import namespace="0077f70b-044c-41ad-869c-2781baf6c1bd"/>
@@ -7000,26 +7000,32 @@
 </ct:contentTypeSchema>
 </file>
 
-<file path=customXml/item2.xml><?xml version="1.0" encoding="utf-8"?>
-<b:Sources xmlns:b="http://schemas.openxmlformats.org/officeDocument/2006/bibliography" xmlns="http://schemas.openxmlformats.org/officeDocument/2006/bibliography" SelectedStyle="\HarvardAnglia2008OfficeOnline.xsl" StyleName="Harvard - Anglia" Version="2008"/>
+<file path=customXml/itemProps1.xml><?xml version="1.0" encoding="utf-8"?>
+<ds:datastoreItem xmlns:ds="http://schemas.openxmlformats.org/officeDocument/2006/customXml" ds:itemID="{EF003D04-D14D-4AC8-9832-D850073D50BC}">
+  <ds:schemaRefs>
+    <ds:schemaRef ds:uri="http://schemas.microsoft.com/office/2006/metadata/properties"/>
+    <ds:schemaRef ds:uri="http://schemas.microsoft.com/office/infopath/2007/PartnerControls"/>
+  </ds:schemaRefs>
+</ds:datastoreItem>
 </file>
 
-<file path=customXml/item3.xml><?xml version="1.0" encoding="utf-8"?>
-<?mso-contentType ?>
-<FormTemplates xmlns="http://schemas.microsoft.com/sharepoint/v3/contenttype/forms">
-  <Display>DocumentLibraryForm</Display>
-  <Edit>DocumentLibraryForm</Edit>
-  <New>DocumentLibraryForm</New>
-</FormTemplates>
+<file path=customXml/itemProps2.xml><?xml version="1.0" encoding="utf-8"?>
+<ds:datastoreItem xmlns:ds="http://schemas.openxmlformats.org/officeDocument/2006/customXml" ds:itemID="{31C17B9F-3159-48DD-B11A-C49D7140B900}">
+  <ds:schemaRefs>
+    <ds:schemaRef ds:uri="http://schemas.microsoft.com/sharepoint/v3/contenttype/forms"/>
+  </ds:schemaRefs>
+</ds:datastoreItem>
 </file>
 
-<file path=customXml/item4.xml><?xml version="1.0" encoding="utf-8"?>
-<p:properties xmlns:p="http://schemas.microsoft.com/office/2006/metadata/properties" xmlns:xsi="http://www.w3.org/2001/XMLSchema-instance" xmlns:pc="http://schemas.microsoft.com/office/infopath/2007/PartnerControls">
-  <documentManagement/>
-</p:properties>
+<file path=customXml/itemProps3.xml><?xml version="1.0" encoding="utf-8"?>
+<ds:datastoreItem xmlns:ds="http://schemas.openxmlformats.org/officeDocument/2006/customXml" ds:itemID="{16CE5BFD-A88E-4D4C-BEAE-280B2E673F24}">
+  <ds:schemaRefs>
+    <ds:schemaRef ds:uri="http://schemas.openxmlformats.org/officeDocument/2006/bibliography"/>
+  </ds:schemaRefs>
+</ds:datastoreItem>
 </file>
 
-<file path=customXml/itemProps1.xml><?xml version="1.0" encoding="utf-8"?>
+<file path=customXml/itemProps4.xml><?xml version="1.0" encoding="utf-8"?>
 <ds:datastoreItem xmlns:ds="http://schemas.openxmlformats.org/officeDocument/2006/customXml" ds:itemID="{6258DA0B-56CE-430A-835C-72A375513055}">
   <ds:schemaRefs>
     <ds:schemaRef ds:uri="http://schemas.microsoft.com/office/2006/metadata/contentType"/>
@@ -7036,29 +7042,4 @@
     <ds:schemaRef ds:uri="http://schemas.microsoft.com/internal/obd"/>
   </ds:schemaRefs>
 </ds:datastoreItem>
-</file>
-
-<file path=customXml/itemProps2.xml><?xml version="1.0" encoding="utf-8"?>
-<ds:datastoreItem xmlns:ds="http://schemas.openxmlformats.org/officeDocument/2006/customXml" ds:itemID="{16CE5BFD-A88E-4D4C-BEAE-280B2E673F24}">
-  <ds:schemaRefs>
-    <ds:schemaRef ds:uri="http://schemas.openxmlformats.org/officeDocument/2006/bibliography"/>
-  </ds:schemaRefs>
-</ds:datastoreItem>
-</file>
-
-<file path=customXml/itemProps3.xml><?xml version="1.0" encoding="utf-8"?>
-<ds:datastoreItem xmlns:ds="http://schemas.openxmlformats.org/officeDocument/2006/customXml" ds:itemID="{31C17B9F-3159-48DD-B11A-C49D7140B900}">
-  <ds:schemaRefs>
-    <ds:schemaRef ds:uri="http://schemas.microsoft.com/sharepoint/v3/contenttype/forms"/>
-  </ds:schemaRefs>
-</ds:datastoreItem>
-</file>
-
-<file path=customXml/itemProps4.xml><?xml version="1.0" encoding="utf-8"?>
-<ds:datastoreItem xmlns:ds="http://schemas.openxmlformats.org/officeDocument/2006/customXml" ds:itemID="{EF003D04-D14D-4AC8-9832-D850073D50BC}">
-  <ds:schemaRefs>
-    <ds:schemaRef ds:uri="http://schemas.microsoft.com/office/2006/metadata/properties"/>
-    <ds:schemaRef ds:uri="http://schemas.microsoft.com/office/infopath/2007/PartnerControls"/>
-  </ds:schemaRefs>
-</ds:datastoreItem>
 </file>
</xml_diff>